<commit_message>
sub criteria and comments now being evaluated
</commit_message>
<xml_diff>
--- a/documents/CompanyYY.docx
+++ b/documents/CompanyYY.docx
@@ -95,33 +95,33 @@
           <w:b/>
           <w:bCs/>
         </w:rPr>
-        <w:t>OHS</w:t>
-      </w:r>
-    </w:p>
-    <w:p>
-      <w:r>
-        <w:t>We align with ISO23000</w:t>
-      </w:r>
-      <w:r>
-        <w:br/>
-      </w:r>
-      <w:r>
-        <w:br/>
-      </w:r>
-      <w:r>
-        <w:rPr>
-          <w:b/>
-          <w:bCs/>
-        </w:rPr>
-        <w:t>Quality</w:t>
-      </w:r>
-    </w:p>
-    <w:p>
-      <w:r>
-        <w:t>We align with ISO9900</w:t>
-      </w:r>
-    </w:p>
-    <w:p/>
+        <w:t>Timeline</w:t>
+      </w:r>
+    </w:p>
+    <w:p>
+      <w:pPr>
+        <w:pStyle w:val="ListBullet"/>
+      </w:pPr>
+      <w:r>
+        <w:t>1/2/25 – kick off</w:t>
+      </w:r>
+    </w:p>
+    <w:p>
+      <w:pPr>
+        <w:pStyle w:val="ListBullet"/>
+      </w:pPr>
+      <w:r>
+        <w:t>1/5/25 – finish implementation</w:t>
+      </w:r>
+    </w:p>
+    <w:p>
+      <w:pPr>
+        <w:pStyle w:val="ListBullet"/>
+      </w:pPr>
+      <w:r>
+        <w:t>1/12/25 – post implementation review</w:t>
+      </w:r>
+    </w:p>
     <w:p>
       <w:pPr>
         <w:rPr>
@@ -134,6 +134,45 @@
           <w:b/>
           <w:bCs/>
         </w:rPr>
+        <w:t>OHS</w:t>
+      </w:r>
+    </w:p>
+    <w:p>
+      <w:r>
+        <w:t>We align with ISO23000</w:t>
+      </w:r>
+      <w:r>
+        <w:br/>
+      </w:r>
+      <w:r>
+        <w:br/>
+      </w:r>
+      <w:r>
+        <w:rPr>
+          <w:b/>
+          <w:bCs/>
+        </w:rPr>
+        <w:t>Quality</w:t>
+      </w:r>
+    </w:p>
+    <w:p>
+      <w:r>
+        <w:t>We align with ISO9900</w:t>
+      </w:r>
+    </w:p>
+    <w:p/>
+    <w:p>
+      <w:pPr>
+        <w:rPr>
+          <w:b/>
+          <w:bCs/>
+        </w:rPr>
+      </w:pPr>
+      <w:r>
+        <w:rPr>
+          <w:b/>
+          <w:bCs/>
+        </w:rPr>
         <w:t>Pricing</w:t>
       </w:r>
     </w:p>
@@ -146,12 +185,12 @@
       </w:r>
     </w:p>
     <w:sectPr>
-      <w:headerReference w:type="even" r:id="rId7"/>
-      <w:headerReference w:type="default" r:id="rId8"/>
-      <w:footerReference w:type="even" r:id="rId9"/>
-      <w:footerReference w:type="default" r:id="rId10"/>
-      <w:headerReference w:type="first" r:id="rId11"/>
-      <w:footerReference w:type="first" r:id="rId12"/>
+      <w:headerReference w:type="even" r:id="rId8"/>
+      <w:headerReference w:type="default" r:id="rId9"/>
+      <w:footerReference w:type="even" r:id="rId10"/>
+      <w:footerReference w:type="default" r:id="rId11"/>
+      <w:headerReference w:type="first" r:id="rId12"/>
+      <w:footerReference w:type="first" r:id="rId13"/>
       <w:pgSz w:w="11906" w:h="16838"/>
       <w:pgMar w:top="1440" w:right="1440" w:bottom="1440" w:left="1440" w:header="708" w:footer="708" w:gutter="0"/>
       <w:cols w:space="708"/>
@@ -269,6 +308,35 @@
     </w:pPr>
   </w:p>
 </w:hdr>
+</file>
+
+<file path=word/numbering.xml><?xml version="1.0" encoding="utf-8"?>
+<w:numbering xmlns:wpc="http://schemas.microsoft.com/office/word/2010/wordprocessingCanvas" xmlns:cx="http://schemas.microsoft.com/office/drawing/2014/chartex" xmlns:cx1="http://schemas.microsoft.com/office/drawing/2015/9/8/chartex" xmlns:cx2="http://schemas.microsoft.com/office/drawing/2015/10/21/chartex" xmlns:cx3="http://schemas.microsoft.com/office/drawing/2016/5/9/chartex" xmlns:cx4="http://schemas.microsoft.com/office/drawing/2016/5/10/chartex" xmlns:cx5="http://schemas.microsoft.com/office/drawing/2016/5/11/chartex" xmlns:cx6="http://schemas.microsoft.com/office/drawing/2016/5/12/chartex" xmlns:cx7="http://schemas.microsoft.com/office/drawing/2016/5/13/chartex" xmlns:cx8="http://schemas.microsoft.com/office/drawing/2016/5/14/chartex" xmlns:mc="http://schemas.openxmlformats.org/markup-compatibility/2006" xmlns:aink="http://schemas.microsoft.com/office/drawing/2016/ink" xmlns:am3d="http://schemas.microsoft.com/office/drawing/2017/model3d" xmlns:o="urn:schemas-microsoft-com:office:office" xmlns:oel="http://schemas.microsoft.com/office/2019/extlst" xmlns:r="http://schemas.openxmlformats.org/officeDocument/2006/relationships" xmlns:m="http://schemas.openxmlformats.org/officeDocument/2006/math" xmlns:v="urn:schemas-microsoft-com:vml" xmlns:wp14="http://schemas.microsoft.com/office/word/2010/wordprocessingDrawing" xmlns:wp="http://schemas.openxmlformats.org/drawingml/2006/wordprocessingDrawing" xmlns:w10="urn:schemas-microsoft-com:office:word" xmlns:w="http://schemas.openxmlformats.org/wordprocessingml/2006/main" xmlns:w14="http://schemas.microsoft.com/office/word/2010/wordml" xmlns:w15="http://schemas.microsoft.com/office/word/2012/wordml" xmlns:w16cex="http://schemas.microsoft.com/office/word/2018/wordml/cex" xmlns:w16cid="http://schemas.microsoft.com/office/word/2016/wordml/cid" xmlns:w16="http://schemas.microsoft.com/office/word/2018/wordml" xmlns:w16du="http://schemas.microsoft.com/office/word/2023/wordml/word16du" xmlns:w16sdtdh="http://schemas.microsoft.com/office/word/2020/wordml/sdtdatahash" xmlns:w16sdtfl="http://schemas.microsoft.com/office/word/2024/wordml/sdtformatlock" xmlns:w16se="http://schemas.microsoft.com/office/word/2015/wordml/symex" xmlns:wpg="http://schemas.microsoft.com/office/word/2010/wordprocessingGroup" xmlns:wpi="http://schemas.microsoft.com/office/word/2010/wordprocessingInk" xmlns:wne="http://schemas.microsoft.com/office/word/2006/wordml" xmlns:wps="http://schemas.microsoft.com/office/word/2010/wordprocessingShape" mc:Ignorable="w14 w15 w16se w16cid w16 w16cex w16sdtdh w16sdtfl w16du wp14">
+  <w:abstractNum w:abstractNumId="0" w15:restartNumberingAfterBreak="0">
+    <w:nsid w:val="FFFFFF89"/>
+    <w:multiLevelType w:val="singleLevel"/>
+    <w:tmpl w:val="9D2ADBAA"/>
+    <w:lvl w:ilvl="0">
+      <w:start w:val="1"/>
+      <w:numFmt w:val="bullet"/>
+      <w:pStyle w:val="ListBullet"/>
+      <w:lvlText w:val=""/>
+      <w:lvlJc w:val="left"/>
+      <w:pPr>
+        <w:tabs>
+          <w:tab w:val="num" w:pos="360"/>
+        </w:tabs>
+        <w:ind w:left="360" w:hanging="360"/>
+      </w:pPr>
+      <w:rPr>
+        <w:rFonts w:ascii="Symbol" w:hAnsi="Symbol" w:hint="default"/>
+      </w:rPr>
+    </w:lvl>
+  </w:abstractNum>
+  <w:num w:numId="1" w16cid:durableId="1405837333">
+    <w:abstractNumId w:val="0"/>
+  </w:num>
+</w:numbering>
 </file>
 
 <file path=word/styles.xml><?xml version="1.0" encoding="utf-8"?>
@@ -1230,6 +1298,19 @@
     <w:uiPriority w:val="99"/>
     <w:rsid w:val="00C57D61"/>
   </w:style>
+  <w:style w:type="paragraph" w:styleId="ListBullet">
+    <w:name w:val="List Bullet"/>
+    <w:basedOn w:val="Normal"/>
+    <w:uiPriority w:val="99"/>
+    <w:unhideWhenUsed/>
+    <w:rsid w:val="002265B8"/>
+    <w:pPr>
+      <w:numPr>
+        <w:numId w:val="1"/>
+      </w:numPr>
+      <w:contextualSpacing/>
+    </w:pPr>
+  </w:style>
 </w:styles>
 </file>
 
@@ -1532,7 +1613,7 @@
 </file>
 
 <file path=customXml/itemProps1.xml><?xml version="1.0" encoding="utf-8"?>
-<ds:datastoreItem xmlns:ds="http://schemas.openxmlformats.org/officeDocument/2006/customXml" ds:itemID="{21764C31-7E9F-45C6-8088-5CD68DAD6E22}">
+<ds:datastoreItem xmlns:ds="http://schemas.openxmlformats.org/officeDocument/2006/customXml" ds:itemID="{F85580B1-6721-48FD-AD42-A0E9F6BD2A31}">
   <ds:schemaRefs>
     <ds:schemaRef ds:uri="http://www.w3.org/2001/XMLSchema"/>
   </ds:schemaRefs>

</xml_diff>